<commit_message>
ACTUALIZACION - PROYECTO APCES
</commit_message>
<xml_diff>
--- a/src/documents/temporales/DocumentoModificado.docx
+++ b/src/documents/temporales/DocumentoModificado.docx
@@ -311,7 +311,7 @@
           <w:sz w:val="22"/>
           <w:szCs w:val="22"/>
         </w:rPr>
-        <w:t xml:space="preserve">2023-12-20</w:t>
+        <w:t xml:space="preserve">2023-11-30</w:t>
       </w:r>
     </w:p>
     <w:p>
@@ -435,7 +435,7 @@
           <w:szCs w:val="22"/>
         </w:rPr>
         <w:tab/>
-        <w:t xml:space="preserve">Andrea Bobadilla</w:t>
+        <w:t xml:space="preserve">David Goally</w:t>
       </w:r>
     </w:p>
     <w:p>
@@ -652,7 +652,7 @@
           <w:sz w:val="22"/>
           <w:szCs w:val="22"/>
         </w:rPr>
-        <w:t xml:space="preserve">No. FICHA DE CARACTERIZACIÓN:      13545454</w:t>
+        <w:t xml:space="preserve">No. FICHA DE CARACTERIZACIÓN:      91239123</w:t>
       </w:r>
     </w:p>
     <w:p>
@@ -757,7 +757,7 @@
           <w:sz w:val="22"/>
           <w:szCs w:val="22"/>
         </w:rPr>
-        <w:t xml:space="preserve">MOTIVO: grgrtrg</w:t>
+        <w:t xml:space="preserve">MOTIVO: El aprendiz ingresó en estado de ebriedad a clase. Se le preguntó el porqué, pero fue reacio a contestar</w:t>
       </w:r>
     </w:p>
     <w:p>
@@ -1359,7 +1359,7 @@
           <w:sz w:val="22"/>
           <w:szCs w:val="22"/>
         </w:rPr>
-        <w:t xml:space="preserve">Nombre Aprendiz: Andrea Bobadilla</w:t>
+        <w:t xml:space="preserve">Nombre Aprendiz: David Goally</w:t>
       </w:r>
       <w:r>
         <w:rPr>

</xml_diff>